<commit_message>
Basic functionality of the player moving, and updating docs.
</commit_message>
<xml_diff>
--- a/Project.docx
+++ b/Project.docx
@@ -38,8 +38,58 @@
         </w:rPr>
         <w:t>WHAT ABOUT ABC FOR SINGLETON? Find out more and see what I should do. Probably unnecessarily complex.</w:t>
       </w:r>
+    </w:p>
+    <w:p>
+      <w:pPr>
+        <w:rPr>
+          <w:color w:val="FF0000"/>
+        </w:rPr>
+      </w:pPr>
+    </w:p>
+    <w:p>
+      <w:r>
+        <w:t>InputController</w:t>
+      </w:r>
+    </w:p>
+    <w:p>
+      <w:r>
+        <w:t xml:space="preserve">Allows debounce by trapping the state of the player’s </w:t>
+      </w:r>
+      <w:r>
+        <w:t>fire key</w:t>
+      </w:r>
+      <w:r>
+        <w:t xml:space="preserve"> every frame, to ensure that they aren’t able to fire repeatedly by holding down </w:t>
+      </w:r>
+      <w:r>
+        <w:t>the button</w:t>
+      </w:r>
+      <w:r>
+        <w:t>.</w:t>
+      </w:r>
+    </w:p>
+    <w:p/>
+    <w:p>
+      <w:r>
+        <w:t>IRenderable</w:t>
+      </w:r>
+    </w:p>
+    <w:p>
+      <w:r>
+        <w:t>An interface designed to make rendering simpler, IRenderable is derived for all objects in the game which are drawn.</w:t>
+      </w:r>
       <w:bookmarkStart w:id="0" w:name="_GoBack"/>
       <w:bookmarkEnd w:id="0"/>
+    </w:p>
+    <w:p>
+      <w:r>
+        <w:t>Player</w:t>
+      </w:r>
+    </w:p>
+    <w:p>
+      <w:r>
+        <w:t>Contains the information that pertains specifically to the player object i.e. health.</w:t>
+      </w:r>
     </w:p>
     <w:sectPr>
       <w:pgSz w:w="11906" w:h="16838"/>

</xml_diff>

<commit_message>
New files, and working on Renderable structure. Debug not working properly.
</commit_message>
<xml_diff>
--- a/Project.docx
+++ b/Project.docx
@@ -36,8 +36,16 @@
         <w:rPr>
           <w:color w:val="FF0000"/>
         </w:rPr>
-        <w:t>WHAT ABOUT ABC FOR SINGLETON? Find out more and see what I should do. Probably unnecessarily complex.</w:t>
-      </w:r>
+        <w:t xml:space="preserve">WHAT ABOUT ABC FOR SINGLETON? Find out more and see what I should do. </w:t>
+      </w:r>
+      <w:proofErr w:type="gramStart"/>
+      <w:r>
+        <w:rPr>
+          <w:color w:val="FF0000"/>
+        </w:rPr>
+        <w:t>Probably unnecessarily complex.</w:t>
+      </w:r>
+      <w:proofErr w:type="gramEnd"/>
     </w:p>
     <w:p>
       <w:pPr>
@@ -47,13 +55,23 @@
       </w:pPr>
     </w:p>
     <w:p>
+      <w:proofErr w:type="spellStart"/>
       <w:r>
         <w:t>InputController</w:t>
       </w:r>
-    </w:p>
-    <w:p>
-      <w:r>
-        <w:t xml:space="preserve">Allows debounce by trapping the state of the player’s </w:t>
+      <w:proofErr w:type="spellEnd"/>
+    </w:p>
+    <w:p>
+      <w:r>
+        <w:t xml:space="preserve">Allows </w:t>
+      </w:r>
+      <w:proofErr w:type="spellStart"/>
+      <w:r>
+        <w:t>debounce</w:t>
+      </w:r>
+      <w:proofErr w:type="spellEnd"/>
+      <w:r>
+        <w:t xml:space="preserve"> by trapping the state of the player’s </w:t>
       </w:r>
       <w:r>
         <w:t>fire key</w:t>
@@ -70,26 +88,68 @@
     </w:p>
     <w:p/>
     <w:p>
+      <w:proofErr w:type="spellStart"/>
       <w:r>
         <w:t>IRenderable</w:t>
       </w:r>
-    </w:p>
-    <w:p>
-      <w:r>
-        <w:t>An interface designed to make rendering simpler, IRenderable is derived for all objects in the game which are drawn.</w:t>
+      <w:proofErr w:type="spellEnd"/>
+    </w:p>
+    <w:p>
+      <w:r>
+        <w:t xml:space="preserve">An interface designed to make rendering simpler, </w:t>
+      </w:r>
+      <w:proofErr w:type="spellStart"/>
+      <w:r>
+        <w:t>IRenderable</w:t>
+      </w:r>
+      <w:proofErr w:type="spellEnd"/>
+      <w:r>
+        <w:t xml:space="preserve"> is derived for all objects in the game which are drawn.</w:t>
+      </w:r>
+    </w:p>
+    <w:p>
+      <w:r>
+        <w:t>Player</w:t>
+      </w:r>
+    </w:p>
+    <w:p>
+      <w:r>
+        <w:t>Contains the information that pertains specifically to the player object i.e. health.</w:t>
+      </w:r>
+    </w:p>
+    <w:p/>
+    <w:p>
+      <w:r>
+        <w:t>Debug</w:t>
+      </w:r>
+    </w:p>
+    <w:p>
+      <w:r>
+        <w:t xml:space="preserve">This class was created in order to more easily facilitate the drawing of debug information to the screen. As I understand it, text is drawn with </w:t>
+      </w:r>
+      <w:proofErr w:type="spellStart"/>
+      <w:r>
+        <w:t>IDiceInvaders</w:t>
+      </w:r>
+      <w:proofErr w:type="spellEnd"/>
+      <w:r>
+        <w:t>::</w:t>
+      </w:r>
+      <w:proofErr w:type="spellStart"/>
+      <w:proofErr w:type="gramStart"/>
+      <w:r>
+        <w:t>drawText</w:t>
+      </w:r>
+      <w:proofErr w:type="spellEnd"/>
+      <w:r>
+        <w:t xml:space="preserve"> ,</w:t>
+      </w:r>
+      <w:proofErr w:type="gramEnd"/>
+      <w:r>
+        <w:t xml:space="preserve"> and when another string is drawn over the top of this, the original will be culled. I don’t directly have the ability to remove text from the screen, but I will need to update strings in position in the array. As such an STL map seemed to be the best option for storage of these strings. This allows me to very simply push a new string to the debug renderer, and also to access specific members of the map by index.</w:t>
       </w:r>
       <w:bookmarkStart w:id="0" w:name="_GoBack"/>
       <w:bookmarkEnd w:id="0"/>
-    </w:p>
-    <w:p>
-      <w:r>
-        <w:t>Player</w:t>
-      </w:r>
-    </w:p>
-    <w:p>
-      <w:r>
-        <w:t>Contains the information that pertains specifically to the player object i.e. health.</w:t>
-      </w:r>
     </w:p>
     <w:sectPr>
       <w:pgSz w:w="11906" w:h="16838"/>

</xml_diff>

<commit_message>
Fixed most memleaks. Just a few left. Also fixing firing rockets.
</commit_message>
<xml_diff>
--- a/Project.docx
+++ b/Project.docx
@@ -36,16 +36,8 @@
         <w:rPr>
           <w:color w:val="FF0000"/>
         </w:rPr>
-        <w:t xml:space="preserve">WHAT ABOUT ABC FOR SINGLETON? Find out more and see what I should do. </w:t>
-      </w:r>
-      <w:proofErr w:type="gramStart"/>
-      <w:r>
-        <w:rPr>
-          <w:color w:val="FF0000"/>
-        </w:rPr>
-        <w:t>Probably unnecessarily complex.</w:t>
-      </w:r>
-      <w:proofErr w:type="gramEnd"/>
+        <w:t>WHAT ABOUT ABC FOR SINGLETON? Find out more and see what I should do. Probably unnecessarily complex.</w:t>
+      </w:r>
     </w:p>
     <w:p>
       <w:pPr>
@@ -55,23 +47,13 @@
       </w:pPr>
     </w:p>
     <w:p>
-      <w:proofErr w:type="spellStart"/>
       <w:r>
         <w:t>InputController</w:t>
       </w:r>
-      <w:proofErr w:type="spellEnd"/>
-    </w:p>
-    <w:p>
-      <w:r>
-        <w:t xml:space="preserve">Allows </w:t>
-      </w:r>
-      <w:proofErr w:type="spellStart"/>
-      <w:r>
-        <w:t>debounce</w:t>
-      </w:r>
-      <w:proofErr w:type="spellEnd"/>
-      <w:r>
-        <w:t xml:space="preserve"> by trapping the state of the player’s </w:t>
+    </w:p>
+    <w:p>
+      <w:r>
+        <w:t xml:space="preserve">Allows debounce by trapping the state of the player’s </w:t>
       </w:r>
       <w:r>
         <w:t>fire key</w:t>
@@ -88,23 +70,13 @@
     </w:p>
     <w:p/>
     <w:p>
-      <w:proofErr w:type="spellStart"/>
       <w:r>
         <w:t>IRenderable</w:t>
       </w:r>
-      <w:proofErr w:type="spellEnd"/>
-    </w:p>
-    <w:p>
-      <w:r>
-        <w:t xml:space="preserve">An interface designed to make rendering simpler, </w:t>
-      </w:r>
-      <w:proofErr w:type="spellStart"/>
-      <w:r>
-        <w:t>IRenderable</w:t>
-      </w:r>
-      <w:proofErr w:type="spellEnd"/>
-      <w:r>
-        <w:t xml:space="preserve"> is derived for all objects in the game which are drawn.</w:t>
+    </w:p>
+    <w:p>
+      <w:r>
+        <w:t>An interface designed to make rendering simpler, IRenderable is derived for all objects in the game which are drawn.</w:t>
       </w:r>
     </w:p>
     <w:p>
@@ -125,34 +97,50 @@
     </w:p>
     <w:p>
       <w:r>
-        <w:t xml:space="preserve">This class was created in order to more easily facilitate the drawing of debug information to the screen. As I understand it, text is drawn with </w:t>
-      </w:r>
-      <w:proofErr w:type="spellStart"/>
-      <w:r>
-        <w:t>IDiceInvaders</w:t>
-      </w:r>
-      <w:proofErr w:type="spellEnd"/>
-      <w:r>
-        <w:t>::</w:t>
-      </w:r>
-      <w:proofErr w:type="spellStart"/>
-      <w:proofErr w:type="gramStart"/>
-      <w:r>
-        <w:t>drawText</w:t>
-      </w:r>
-      <w:proofErr w:type="spellEnd"/>
-      <w:r>
-        <w:t xml:space="preserve"> ,</w:t>
-      </w:r>
-      <w:proofErr w:type="gramEnd"/>
-      <w:r>
-        <w:t xml:space="preserve"> and when another string is drawn over the top of this, the original will be culled. I don’t directly have the ability to remove text from the screen, but I will need to update strings in position in the array. As such an STL map seemed to be the best option for storage of these strings. This allows me to very simply push a new string to the debug renderer, and also to access specific members of the map by index.</w:t>
+        <w:t>This class was created in order to more easily facilitate the drawing of debug information to the screen. As I understand it, text is drawn with IDiceInvaders::drawText , and when another string is drawn over the top of this, the original will be culled. I don’t directly have the ability to remove text from the screen, but I will need to update strings in position in the array. As such an STL map seemed to be the best option for storage of these strings. This allows me to very simply push a new string to the debug renderer, and also to access specific members of the map by index.</w:t>
       </w:r>
     </w:p>
     <w:p/>
-    <w:p>
+    <w:p/>
+    <w:p/>
+    <w:p>
+      <w:r>
+        <w:br w:type="page"/>
+      </w:r>
+    </w:p>
+    <w:p>
+      <w:pPr>
+        <w:rPr>
+          <w:b/>
+        </w:rPr>
+      </w:pPr>
+      <w:r>
+        <w:rPr>
+          <w:b/>
+        </w:rPr>
+        <w:lastRenderedPageBreak/>
+        <w:t>Issues so far</w:t>
+      </w:r>
+    </w:p>
+    <w:p>
+      <w:r>
+        <w:t>Memory leaking from Player destructor.</w:t>
+      </w:r>
+    </w:p>
+    <w:p>
+      <w:r>
+        <w:t xml:space="preserve">Leak possible within ProjectileManager. </w:t>
+      </w:r>
+    </w:p>
+    <w:p>
+      <w:r>
+        <w:t>Leaks: 172</w:t>
+      </w:r>
       <w:bookmarkStart w:id="0" w:name="_GoBack"/>
       <w:bookmarkEnd w:id="0"/>
+      <w:r>
+        <w:t>, 156, 136</w:t>
+      </w:r>
     </w:p>
     <w:sectPr>
       <w:pgSz w:w="11906" w:h="16838"/>

</xml_diff>

<commit_message>
Now have a functioning score/health UI.
</commit_message>
<xml_diff>
--- a/Project.docx
+++ b/Project.docx
@@ -101,7 +101,16 @@
       </w:r>
     </w:p>
     <w:p/>
-    <w:p/>
+    <w:p>
+      <w:r>
+        <w:t>Player</w:t>
+      </w:r>
+    </w:p>
+    <w:p>
+      <w:r>
+        <w:t>The player is only able to fire a single rocket at once in the original game, and I have replicated that for use here.</w:t>
+      </w:r>
+    </w:p>
     <w:p/>
     <w:p>
       <w:r>
@@ -126,18 +135,21 @@
       <w:r>
         <w:t>Memory leaking from Player destructor.</w:t>
       </w:r>
-    </w:p>
-    <w:p>
-      <w:r>
-        <w:t xml:space="preserve">Leak possible within ProjectileManager. </w:t>
-      </w:r>
-    </w:p>
-    <w:p>
-      <w:r>
-        <w:t>Leaks: 172</w:t>
+      <w:r>
+        <w:t xml:space="preserve"> And the same fucking thing in PlayerUI.</w:t>
       </w:r>
       <w:bookmarkStart w:id="0" w:name="_GoBack"/>
       <w:bookmarkEnd w:id="0"/>
+    </w:p>
+    <w:p>
+      <w:r>
+        <w:t xml:space="preserve">Leak possible within ProjectileManager. </w:t>
+      </w:r>
+    </w:p>
+    <w:p>
+      <w:r>
+        <w:t>Leaks: 172</w:t>
+      </w:r>
       <w:r>
         <w:t>, 156, 136</w:t>
       </w:r>

</xml_diff>

<commit_message>
Fixing memory leaks, and adding ResourceManager.
</commit_message>
<xml_diff>
--- a/Project.docx
+++ b/Project.docx
@@ -131,9 +131,23 @@
         <w:t>I am using the “enemy2” sprite for the front rows, as it is 2 pixels wider than the other sprite. This means that the player is correctly rewarded a greater number of points for hitting the smaller enemies.</w:t>
       </w:r>
     </w:p>
-    <w:p/>
-    <w:p/>
-    <w:p/>
+    <w:p>
+      <w:r>
+        <w:t>Collision</w:t>
+      </w:r>
+    </w:p>
+    <w:p>
+      <w:r>
+        <w:t>Not using groups/masks. Would normally. Instead here hardcoding it for simplicity (i.e. only collide player with bomb/enemy, rocket with enemy).</w:t>
+      </w:r>
+    </w:p>
+    <w:p>
+      <w:r>
+        <w:t>Using (hardcoded) clipping rectangles for collision to ensure that we don’t get false positives for intersections based on the sprites.</w:t>
+      </w:r>
+      <w:bookmarkStart w:id="0" w:name="_GoBack"/>
+      <w:bookmarkEnd w:id="0"/>
+    </w:p>
     <w:p/>
     <w:p>
       <w:pPr>
@@ -145,6 +159,35 @@
         <w:rPr>
           <w:b/>
         </w:rPr>
+        <w:t>Is it faster to use circle collision first?</w:t>
+      </w:r>
+      <w:r>
+        <w:rPr>
+          <w:b/>
+        </w:rPr>
+        <w:br/>
+        <w:t>Mention that I could use collision groups/masks</w:t>
+      </w:r>
+      <w:r>
+        <w:rPr>
+          <w:b/>
+        </w:rPr>
+        <w:br/>
+        <w:t>Mention the fact that I would use dist^2 over distance to save on sqrt operation</w:t>
+      </w:r>
+    </w:p>
+    <w:p/>
+    <w:p/>
+    <w:p>
+      <w:pPr>
+        <w:rPr>
+          <w:b/>
+        </w:rPr>
+      </w:pPr>
+      <w:r>
+        <w:rPr>
+          <w:b/>
+        </w:rPr>
         <w:t>Issues so far</w:t>
       </w:r>
     </w:p>
@@ -166,12 +209,7 @@
     </w:p>
     <w:p>
       <w:r>
-        <w:t>Memory leaking from EnemyManager. Every single time I spawn an enemy, I am leaking its memory. I can’t work out why. So that’s fun.</w:t>
-      </w:r>
-      <w:bookmarkStart w:id="0" w:name="_GoBack"/>
-      <w:bookmarkEnd w:id="0"/>
-      <w:r>
-        <w:t xml:space="preserve"> </w:t>
+        <w:t xml:space="preserve">Memory leaking from EnemyManager. Every single time I spawn an enemy, I am leaking its memory. I can’t work out why. So that’s fun. </w:t>
       </w:r>
     </w:p>
     <w:sectPr>

</xml_diff>